<commit_message>
added four podcast landing pages with offers
</commit_message>
<xml_diff>
--- a/extras/FearlessSalaryNegotiation_Extras_Chapter7-Raise v01.docx
+++ b/extras/FearlessSalaryNegotiation_Extras_Chapter7-Raise v01.docx
@@ -239,7 +239,23 @@
           <w:rFonts w:asciiTheme="majorHAnsi" w:hAnsiTheme="majorHAnsi"/>
           <w:b/>
         </w:rPr>
-        <w:t xml:space="preserve">Get “How to get your next promotion” for free: </w:t>
+        <w:t xml:space="preserve">Get “How to get your next </w:t>
+      </w:r>
+      <w:r>
+        <w:rPr>
+          <w:rFonts w:asciiTheme="majorHAnsi" w:hAnsiTheme="majorHAnsi"/>
+          <w:b/>
+        </w:rPr>
+        <w:t>raise</w:t>
+      </w:r>
+      <w:bookmarkStart w:id="0" w:name="_GoBack"/>
+      <w:bookmarkEnd w:id="0"/>
+      <w:r>
+        <w:rPr>
+          <w:rFonts w:asciiTheme="majorHAnsi" w:hAnsiTheme="majorHAnsi"/>
+          <w:b/>
+        </w:rPr>
+        <w:t xml:space="preserve">” for free: </w:t>
       </w:r>
       <w:hyperlink r:id="rId12" w:history="1">
         <w:r>
@@ -287,8 +303,6 @@
         </w:rPr>
         <w:t>You can use this worksheet as you work through the chapter so you have one place with all of your research, goals, action items and results.</w:t>
       </w:r>
-      <w:bookmarkStart w:id="0" w:name="_GoBack"/>
-      <w:bookmarkEnd w:id="0"/>
     </w:p>
     <w:p>
       <w:pPr>
@@ -1584,7 +1598,6 @@
         <w:szCs w:val="18"/>
       </w:rPr>
     </w:pPr>
-    <w:proofErr w:type="gramStart"/>
     <w:r>
       <w:rPr>
         <w:rFonts w:asciiTheme="majorHAnsi" w:hAnsiTheme="majorHAnsi"/>
@@ -1593,18 +1606,7 @@
         <w:sz w:val="18"/>
         <w:szCs w:val="18"/>
       </w:rPr>
-      <w:t>by</w:t>
-    </w:r>
-    <w:proofErr w:type="gramEnd"/>
-    <w:r>
-      <w:rPr>
-        <w:rFonts w:asciiTheme="majorHAnsi" w:hAnsiTheme="majorHAnsi"/>
-        <w:b/>
-        <w:bCs/>
-        <w:sz w:val="18"/>
-        <w:szCs w:val="18"/>
-      </w:rPr>
-      <w:t xml:space="preserve"> Josh Doody</w:t>
+      <w:t>by Josh Doody</w:t>
     </w:r>
   </w:p>
   <w:p>
@@ -2920,10 +2922,12 @@
     <w:sig w:usb0="E00002FF" w:usb1="400004FF" w:usb2="00000000" w:usb3="00000000" w:csb0="0000019F" w:csb1="00000000"/>
   </w:font>
   <w:font w:name="ＭＳ 明朝">
-    <w:charset w:val="4E"/>
-    <w:family w:val="auto"/>
-    <w:pitch w:val="variable"/>
-    <w:sig w:usb0="E00002FF" w:usb1="6AC7FDFB" w:usb2="00000012" w:usb3="00000000" w:csb0="0002009F" w:csb1="00000000"/>
+    <w:panose1 w:val="00000000000000000000"/>
+    <w:charset w:val="80"/>
+    <w:family w:val="roman"/>
+    <w:notTrueType/>
+    <w:pitch w:val="fixed"/>
+    <w:sig w:usb0="00000001" w:usb1="08070000" w:usb2="00000010" w:usb3="00000000" w:csb0="00020000" w:csb1="00000000"/>
   </w:font>
   <w:font w:name="Lucida Grande">
     <w:panose1 w:val="020B0600040502020204"/>
@@ -2937,7 +2941,7 @@
     <w:charset w:val="00"/>
     <w:family w:val="auto"/>
     <w:pitch w:val="variable"/>
-    <w:sig w:usb0="00000287" w:usb1="00000000" w:usb2="00000000" w:usb3="00000000" w:csb0="0000009F" w:csb1="00000000"/>
+    <w:sig w:usb0="00000003" w:usb1="00000000" w:usb2="00000000" w:usb3="00000000" w:csb0="00000001" w:csb1="00000000"/>
   </w:font>
   <w:font w:name="Calibri">
     <w:panose1 w:val="020F0502020204030204"/>
@@ -2954,10 +2958,12 @@
     <w:sig w:usb0="E0002AFF" w:usb1="C0007843" w:usb2="00000009" w:usb3="00000000" w:csb0="000001FF" w:csb1="00000000"/>
   </w:font>
   <w:font w:name="ＭＳ ゴシック">
-    <w:charset w:val="4E"/>
-    <w:family w:val="auto"/>
-    <w:pitch w:val="variable"/>
-    <w:sig w:usb0="E00002FF" w:usb1="6AC7FDFB" w:usb2="00000012" w:usb3="00000000" w:csb0="0002009F" w:csb1="00000000"/>
+    <w:panose1 w:val="00000000000000000000"/>
+    <w:charset w:val="80"/>
+    <w:family w:val="modern"/>
+    <w:notTrueType/>
+    <w:pitch w:val="fixed"/>
+    <w:sig w:usb0="00000001" w:usb1="08070000" w:usb2="00000010" w:usb3="00000000" w:csb0="00020000" w:csb1="00000000"/>
   </w:font>
 </w:fonts>
 </file>
@@ -3753,7 +3759,7 @@
 </file>
 
 <file path=customXml/itemProps1.xml><?xml version="1.0" encoding="utf-8"?>
-<ds:datastoreItem xmlns:ds="http://schemas.openxmlformats.org/officeDocument/2006/customXml" ds:itemID="{04F7C67C-668F-B245-9B14-1CCFBC721407}">
+<ds:datastoreItem xmlns:ds="http://schemas.openxmlformats.org/officeDocument/2006/customXml" ds:itemID="{E64C1DA4-4F23-9C47-9E52-904158EC7C73}">
   <ds:schemaRefs>
     <ds:schemaRef ds:uri="http://schemas.openxmlformats.org/officeDocument/2006/bibliography"/>
   </ds:schemaRefs>

</xml_diff>